<commit_message>
Updating version of Implementation Guide
</commit_message>
<xml_diff>
--- a/documentation/Affirm LINK Integration Documentation.docx
+++ b/documentation/Affirm LINK Integration Documentation.docx
@@ -113,12 +113,28 @@
           <w:rFonts w:asciiTheme="majorHAnsi" w:hAnsiTheme="majorHAnsi"/>
           <w:color w:val="808080" w:themeColor="background1" w:themeShade="80"/>
         </w:rPr>
-        <w:t>15.1.0</w:t>
-      </w:r>
-    </w:p>
-    <w:p>
-      <w:bookmarkStart w:id="1" w:name="O_109"/>
+        <w:t>15.</w:t>
+      </w:r>
+      <w:r>
+        <w:rPr>
+          <w:rFonts w:asciiTheme="majorHAnsi" w:hAnsiTheme="majorHAnsi"/>
+          <w:color w:val="808080" w:themeColor="background1" w:themeShade="80"/>
+        </w:rPr>
+        <w:t>5</w:t>
+      </w:r>
+      <w:bookmarkStart w:id="1" w:name="_GoBack"/>
       <w:bookmarkEnd w:id="1"/>
+      <w:r>
+        <w:rPr>
+          <w:rFonts w:asciiTheme="majorHAnsi" w:hAnsiTheme="majorHAnsi"/>
+          <w:color w:val="808080" w:themeColor="background1" w:themeShade="80"/>
+        </w:rPr>
+        <w:t>.0</w:t>
+      </w:r>
+    </w:p>
+    <w:p>
+      <w:bookmarkStart w:id="2" w:name="O_109"/>
+      <w:bookmarkEnd w:id="2"/>
     </w:p>
     <w:p>
       <w:pPr>
@@ -233,7 +249,7 @@
       </w:pPr>
     </w:p>
     <w:bookmarkEnd w:id="0" w:displacedByCustomXml="next"/>
-    <w:bookmarkStart w:id="2" w:name="_Toc78862409" w:displacedByCustomXml="next"/>
+    <w:bookmarkStart w:id="3" w:name="_Toc78862409" w:displacedByCustomXml="next"/>
     <w:sdt>
       <w:sdtPr>
         <w:rPr>
@@ -2241,13 +2257,13 @@
       <w:pPr>
         <w:pStyle w:val="Heading1"/>
       </w:pPr>
-      <w:bookmarkStart w:id="3" w:name="_Toc423706596"/>
-      <w:bookmarkEnd w:id="2"/>
+      <w:bookmarkStart w:id="4" w:name="_Toc423706596"/>
+      <w:bookmarkEnd w:id="3"/>
       <w:r>
         <w:lastRenderedPageBreak/>
         <w:t>Summary</w:t>
       </w:r>
-      <w:bookmarkEnd w:id="3"/>
+      <w:bookmarkEnd w:id="4"/>
     </w:p>
     <w:p/>
     <w:p>
@@ -2327,24 +2343,24 @@
       <w:pPr>
         <w:pStyle w:val="Heading1"/>
       </w:pPr>
-      <w:bookmarkStart w:id="4" w:name="_Toc423706597"/>
-      <w:bookmarkStart w:id="5" w:name="_Toc78862411"/>
+      <w:bookmarkStart w:id="5" w:name="_Toc423706597"/>
+      <w:bookmarkStart w:id="6" w:name="_Toc78862411"/>
       <w:r>
         <w:lastRenderedPageBreak/>
         <w:t>Component Overview</w:t>
       </w:r>
-      <w:bookmarkEnd w:id="4"/>
+      <w:bookmarkEnd w:id="5"/>
     </w:p>
     <w:p/>
     <w:p>
       <w:pPr>
         <w:pStyle w:val="Heading2"/>
       </w:pPr>
-      <w:bookmarkStart w:id="6" w:name="_Toc423706598"/>
+      <w:bookmarkStart w:id="7" w:name="_Toc423706598"/>
       <w:r>
         <w:t>Functional Overview</w:t>
       </w:r>
-      <w:bookmarkEnd w:id="6"/>
+      <w:bookmarkEnd w:id="7"/>
     </w:p>
     <w:p>
       <w:pPr>
@@ -2383,11 +2399,11 @@
       <w:pPr>
         <w:pStyle w:val="Heading2"/>
       </w:pPr>
-      <w:bookmarkStart w:id="7" w:name="_Toc423706599"/>
+      <w:bookmarkStart w:id="8" w:name="_Toc423706599"/>
       <w:r>
         <w:t>Use Cases</w:t>
       </w:r>
-      <w:bookmarkEnd w:id="7"/>
+      <w:bookmarkEnd w:id="8"/>
     </w:p>
     <w:p/>
     <w:p>
@@ -2401,9 +2417,9 @@
           <w:szCs w:val="18"/>
         </w:rPr>
       </w:pPr>
-      <w:bookmarkStart w:id="8" w:name="_Toc245264330"/>
-      <w:bookmarkStart w:id="9" w:name="_Toc279703416"/>
-      <w:bookmarkStart w:id="10" w:name="_Toc279703509"/>
+      <w:bookmarkStart w:id="9" w:name="_Toc245264330"/>
+      <w:bookmarkStart w:id="10" w:name="_Toc279703416"/>
+      <w:bookmarkStart w:id="11" w:name="_Toc279703509"/>
       <w:r>
         <w:rPr>
           <w:rFonts w:ascii="Trebuchet MS" w:hAnsi="Trebuchet MS" w:cstheme="minorHAnsi"/>
@@ -2441,8 +2457,6 @@
         </w:rPr>
         <w:t xml:space="preserve"> displayed monthly payment</w:t>
       </w:r>
-      <w:bookmarkStart w:id="11" w:name="_GoBack"/>
-      <w:bookmarkEnd w:id="11"/>
       <w:r>
         <w:rPr>
           <w:rFonts w:ascii="Trebuchet MS" w:hAnsi="Trebuchet MS" w:cstheme="minorHAnsi"/>
@@ -2470,9 +2484,9 @@
         <w:pStyle w:val="Heading2"/>
       </w:pPr>
       <w:bookmarkStart w:id="12" w:name="_Toc423706600"/>
-      <w:bookmarkEnd w:id="8"/>
       <w:bookmarkEnd w:id="9"/>
       <w:bookmarkEnd w:id="10"/>
+      <w:bookmarkEnd w:id="11"/>
       <w:r>
         <w:t>Limitations, Constraints</w:t>
       </w:r>
@@ -2616,7 +2630,7 @@
       <w:bookmarkStart w:id="15" w:name="_Toc245264334"/>
       <w:bookmarkStart w:id="16" w:name="_Toc279703420"/>
       <w:bookmarkStart w:id="17" w:name="_Toc279703513"/>
-      <w:bookmarkEnd w:id="5"/>
+      <w:bookmarkEnd w:id="6"/>
       <w:r>
         <w:t>Compatibility</w:t>
       </w:r>
@@ -8648,7 +8662,7 @@
               <w:sz w:val="18"/>
               <w:szCs w:val="18"/>
             </w:rPr>
-            <w:t>2-4</w:t>
+            <w:t>1-2</w:t>
           </w:r>
           <w:r>
             <w:rPr>
@@ -16393,7 +16407,7 @@
 </file>
 
 <file path=customXml/itemProps1.xml><?xml version="1.0" encoding="utf-8"?>
-<ds:datastoreItem xmlns:ds="http://schemas.openxmlformats.org/officeDocument/2006/customXml" ds:itemID="{38CDA425-087C-4CEE-8152-A21A5C48B9A1}">
+<ds:datastoreItem xmlns:ds="http://schemas.openxmlformats.org/officeDocument/2006/customXml" ds:itemID="{427A3E1E-6C7A-4835-A156-E4486A3FAE92}">
   <ds:schemaRefs>
     <ds:schemaRef ds:uri="http://schemas.openxmlformats.org/officeDocument/2006/bibliography"/>
   </ds:schemaRefs>
@@ -16401,7 +16415,7 @@
 </file>
 
 <file path=customXml/itemProps2.xml><?xml version="1.0" encoding="utf-8"?>
-<ds:datastoreItem xmlns:ds="http://schemas.openxmlformats.org/officeDocument/2006/customXml" ds:itemID="{B791D27B-A9F9-4C03-8AA7-45E83B00A13F}">
+<ds:datastoreItem xmlns:ds="http://schemas.openxmlformats.org/officeDocument/2006/customXml" ds:itemID="{1B7A2F8A-F5B8-41B3-A398-FB7E9D83D43D}">
   <ds:schemaRefs>
     <ds:schemaRef ds:uri="http://schemas.openxmlformats.org/officeDocument/2006/bibliography"/>
   </ds:schemaRefs>
@@ -16409,7 +16423,7 @@
 </file>
 
 <file path=customXml/itemProps3.xml><?xml version="1.0" encoding="utf-8"?>
-<ds:datastoreItem xmlns:ds="http://schemas.openxmlformats.org/officeDocument/2006/customXml" ds:itemID="{205D0959-2EA7-4E06-8D55-CBE606D09CC5}">
+<ds:datastoreItem xmlns:ds="http://schemas.openxmlformats.org/officeDocument/2006/customXml" ds:itemID="{A13CC4E2-62C0-4FA0-AB27-D8FA11C6D031}">
   <ds:schemaRefs>
     <ds:schemaRef ds:uri="http://schemas.openxmlformats.org/officeDocument/2006/bibliography"/>
   </ds:schemaRefs>
@@ -16417,7 +16431,7 @@
 </file>
 
 <file path=customXml/itemProps4.xml><?xml version="1.0" encoding="utf-8"?>
-<ds:datastoreItem xmlns:ds="http://schemas.openxmlformats.org/officeDocument/2006/customXml" ds:itemID="{427A3E1E-6C7A-4835-A156-E4486A3FAE92}">
+<ds:datastoreItem xmlns:ds="http://schemas.openxmlformats.org/officeDocument/2006/customXml" ds:itemID="{FC18347A-CD45-41A1-8AF1-C3202FEDCC55}">
   <ds:schemaRefs>
     <ds:schemaRef ds:uri="http://schemas.openxmlformats.org/officeDocument/2006/bibliography"/>
   </ds:schemaRefs>

</xml_diff>